<commit_message>
Fin du site et debut journal
</commit_message>
<xml_diff>
--- a/Tp3_Analyse_Christopher_RV.docx
+++ b/Tp3_Analyse_Christopher_RV.docx
@@ -155,8 +155,8 @@
                                   <w:tblLook w:val="04A0" w:firstRow="1" w:lastRow="0" w:firstColumn="1" w:lastColumn="0" w:noHBand="0" w:noVBand="1"/>
                                 </w:tblPr>
                                 <w:tblGrid>
-                                  <w:gridCol w:w="6586"/>
-                                  <w:gridCol w:w="4920"/>
+                                  <w:gridCol w:w="6576"/>
+                                  <w:gridCol w:w="2148"/>
                                 </w:tblGrid>
                                 <w:tr>
                                   <w:trPr>
@@ -427,7 +427,6 @@
                                             </w:rPr>
                                             <w:t xml:space="preserve">Remis à Mme </w:t>
                                           </w:r>
-                                          <w:proofErr w:type="spellStart"/>
                                           <w:r>
                                             <w:rPr>
                                               <w:color w:val="ED7D31" w:themeColor="accent2"/>
@@ -446,7 +445,6 @@
                                             </w:rPr>
                                             <w:t>-Ghrieb</w:t>
                                           </w:r>
-                                          <w:proofErr w:type="spellEnd"/>
                                         </w:p>
                                       </w:sdtContent>
                                     </w:sdt>
@@ -513,7 +511,6 @@
                                           <w:lang w:val="fr-CA"/>
                                         </w:rPr>
                                       </w:pPr>
-                                      <w:proofErr w:type="gramStart"/>
                                       <w:r>
                                         <w:rPr>
                                           <w:lang w:val="fr-CA"/>
@@ -526,7 +523,6 @@
                                         </w:rPr>
                                         <w:t>  :</w:t>
                                       </w:r>
-                                      <w:proofErr w:type="gramEnd"/>
                                       <w:r>
                                         <w:rPr>
                                           <w:lang w:val="fr-CA"/>
@@ -641,8 +637,8 @@
                             <w:tblLook w:val="04A0" w:firstRow="1" w:lastRow="0" w:firstColumn="1" w:lastColumn="0" w:noHBand="0" w:noVBand="1"/>
                           </w:tblPr>
                           <w:tblGrid>
-                            <w:gridCol w:w="6586"/>
-                            <w:gridCol w:w="4920"/>
+                            <w:gridCol w:w="6576"/>
+                            <w:gridCol w:w="2148"/>
                           </w:tblGrid>
                           <w:tr>
                             <w:trPr>
@@ -913,7 +909,6 @@
                                       </w:rPr>
                                       <w:t xml:space="preserve">Remis à Mme </w:t>
                                     </w:r>
-                                    <w:proofErr w:type="spellStart"/>
                                     <w:r>
                                       <w:rPr>
                                         <w:color w:val="ED7D31" w:themeColor="accent2"/>
@@ -932,7 +927,6 @@
                                       </w:rPr>
                                       <w:t>-Ghrieb</w:t>
                                     </w:r>
-                                    <w:proofErr w:type="spellEnd"/>
                                   </w:p>
                                 </w:sdtContent>
                               </w:sdt>
@@ -999,7 +993,6 @@
                                     <w:lang w:val="fr-CA"/>
                                   </w:rPr>
                                 </w:pPr>
-                                <w:proofErr w:type="gramStart"/>
                                 <w:r>
                                   <w:rPr>
                                     <w:lang w:val="fr-CA"/>
@@ -1012,7 +1005,6 @@
                                   </w:rPr>
                                   <w:t>  :</w:t>
                                 </w:r>
-                                <w:proofErr w:type="gramEnd"/>
                                 <w:r>
                                   <w:rPr>
                                     <w:lang w:val="fr-CA"/>
@@ -2133,14 +2125,12 @@
       <w:r>
         <w:t xml:space="preserve">grandement les compagnies qui vendent des jeux physiques tels que </w:t>
       </w:r>
-      <w:proofErr w:type="spellStart"/>
       <w:r>
         <w:t>G</w:t>
       </w:r>
       <w:r>
         <w:t>amestop</w:t>
       </w:r>
-      <w:proofErr w:type="spellEnd"/>
       <w:r>
         <w:t xml:space="preserve"> </w:t>
       </w:r>
@@ -2413,6 +2403,9 @@
     <w:p/>
     <w:p>
       <w:r>
+        <w:rPr>
+          <w:noProof/>
+        </w:rPr>
         <w:drawing>
           <wp:inline distT="0" distB="0" distL="0" distR="0" wp14:anchorId="3CBEC9F2" wp14:editId="492FBE71">
             <wp:extent cx="6309748" cy="3337560"/>
@@ -2512,6 +2505,9 @@
     <w:p/>
     <w:p>
       <w:r>
+        <w:rPr>
+          <w:noProof/>
+        </w:rPr>
         <w:lastRenderedPageBreak/>
         <w:drawing>
           <wp:inline distT="0" distB="0" distL="0" distR="0" wp14:anchorId="39860EC6" wp14:editId="7347F1B5">
@@ -2580,17 +2576,7 @@
         <w:t xml:space="preserve">des liens vers les 3 autres pages. </w:t>
       </w:r>
       <w:r>
-        <w:t xml:space="preserve">Si on clique sur le logo on retourne </w:t>
-      </w:r>
-      <w:proofErr w:type="spellStart"/>
-      <w:proofErr w:type="gramStart"/>
-      <w:r>
-        <w:t>a</w:t>
-      </w:r>
-      <w:proofErr w:type="spellEnd"/>
-      <w:proofErr w:type="gramEnd"/>
-      <w:r>
-        <w:t xml:space="preserve"> la page </w:t>
+        <w:t xml:space="preserve">Si on clique sur le logo on retourne a la page </w:t>
       </w:r>
       <w:r>
         <w:t>d’accueil</w:t>
@@ -2627,6 +2613,9 @@
     </w:p>
     <w:p>
       <w:r>
+        <w:rPr>
+          <w:noProof/>
+        </w:rPr>
         <w:drawing>
           <wp:inline distT="0" distB="0" distL="0" distR="0" wp14:anchorId="6DE37D6B" wp14:editId="79EA3494">
             <wp:extent cx="5943600" cy="3705225"/>
@@ -2754,6 +2743,9 @@
     <w:p/>
     <w:p>
       <w:r>
+        <w:rPr>
+          <w:noProof/>
+        </w:rPr>
         <w:lastRenderedPageBreak/>
         <w:drawing>
           <wp:inline distT="0" distB="0" distL="0" distR="0" wp14:anchorId="1824EA1F" wp14:editId="610FC33E">
@@ -2818,6 +2810,9 @@
     </w:p>
     <w:p>
       <w:r>
+        <w:rPr>
+          <w:noProof/>
+        </w:rPr>
         <w:drawing>
           <wp:inline distT="0" distB="0" distL="0" distR="0" wp14:anchorId="3F3FB06E" wp14:editId="09604AC0">
             <wp:extent cx="5593080" cy="3591881"/>
@@ -2888,19 +2883,11 @@
         </w:rPr>
       </w:pPr>
       <w:bookmarkStart w:id="10" w:name="_Toc135047549"/>
-      <w:proofErr w:type="spellStart"/>
       <w:r>
         <w:rPr>
           <w:lang w:val="en-CA"/>
         </w:rPr>
-        <w:t>Références</w:t>
-      </w:r>
-      <w:proofErr w:type="spellEnd"/>
-      <w:r>
-        <w:rPr>
-          <w:lang w:val="en-CA"/>
-        </w:rPr>
-        <w:t>:</w:t>
+        <w:t>Références:</w:t>
       </w:r>
       <w:bookmarkEnd w:id="10"/>
     </w:p>

</xml_diff>

<commit_message>
Analyse modification table matiere
</commit_message>
<xml_diff>
--- a/Tp3_Analyse_Christopher_RV.docx
+++ b/Tp3_Analyse_Christopher_RV.docx
@@ -13,6 +13,7 @@
           <w:docPartUnique/>
         </w:docPartObj>
       </w:sdtPr>
+      <w:sdtEndPr/>
       <w:sdtContent>
         <w:p>
           <w:pPr>
@@ -233,6 +234,7 @@
                                         <w:dataBinding w:prefixMappings="xmlns:ns0='http://purl.org/dc/elements/1.1/' xmlns:ns1='http://schemas.openxmlformats.org/package/2006/metadata/core-properties' " w:xpath="/ns1:coreProperties[1]/ns0:title[1]" w:storeItemID="{6C3C8BC8-F283-45AE-878A-BAB7291924A1}"/>
                                         <w:text/>
                                       </w:sdtPr>
+                                      <w:sdtEndPr/>
                                       <w:sdtContent>
                                         <w:p>
                                           <w:pPr>
@@ -292,6 +294,7 @@
                                         <w:dataBinding w:prefixMappings="xmlns:ns0='http://purl.org/dc/elements/1.1/' xmlns:ns1='http://schemas.openxmlformats.org/package/2006/metadata/core-properties' " w:xpath="/ns1:coreProperties[1]/ns0:subject[1]" w:storeItemID="{6C3C8BC8-F283-45AE-878A-BAB7291924A1}"/>
                                         <w:text/>
                                       </w:sdtPr>
+                                      <w:sdtEndPr/>
                                       <w:sdtContent>
                                         <w:p>
                                           <w:pPr>
@@ -377,6 +380,7 @@
                                         <w:dataBinding w:prefixMappings="xmlns:ns0='http://schemas.microsoft.com/office/2006/coverPageProps' " w:xpath="/ns0:CoverPageProperties[1]/ns0:Abstract[1]" w:storeItemID="{55AF091B-3C7A-41E3-B477-F2FDAA23CFDA}"/>
                                         <w:text/>
                                       </w:sdtPr>
+                                      <w:sdtEndPr/>
                                       <w:sdtContent>
                                         <w:p>
                                           <w:pPr>
@@ -407,6 +411,7 @@
                                         <w:dataBinding w:prefixMappings="xmlns:ns0='http://purl.org/dc/elements/1.1/' xmlns:ns1='http://schemas.openxmlformats.org/package/2006/metadata/core-properties' " w:xpath="/ns1:coreProperties[1]/ns0:creator[1]" w:storeItemID="{6C3C8BC8-F283-45AE-878A-BAB7291924A1}"/>
                                         <w:text/>
                                       </w:sdtPr>
+                                      <w:sdtEndPr/>
                                       <w:sdtContent>
                                         <w:p>
                                           <w:pPr>
@@ -427,6 +432,7 @@
                                             </w:rPr>
                                             <w:t xml:space="preserve">Remis à Mme </w:t>
                                           </w:r>
+                                          <w:proofErr w:type="spellStart"/>
                                           <w:r>
                                             <w:rPr>
                                               <w:color w:val="ED7D31" w:themeColor="accent2"/>
@@ -445,6 +451,7 @@
                                             </w:rPr>
                                             <w:t>-Ghrieb</w:t>
                                           </w:r>
+                                          <w:proofErr w:type="spellEnd"/>
                                         </w:p>
                                       </w:sdtContent>
                                     </w:sdt>
@@ -511,6 +518,7 @@
                                           <w:lang w:val="fr-CA"/>
                                         </w:rPr>
                                       </w:pPr>
+                                      <w:proofErr w:type="gramStart"/>
                                       <w:r>
                                         <w:rPr>
                                           <w:lang w:val="fr-CA"/>
@@ -523,6 +531,7 @@
                                         </w:rPr>
                                         <w:t>  :</w:t>
                                       </w:r>
+                                      <w:proofErr w:type="gramEnd"/>
                                       <w:r>
                                         <w:rPr>
                                           <w:lang w:val="fr-CA"/>
@@ -715,6 +724,7 @@
                                   <w:dataBinding w:prefixMappings="xmlns:ns0='http://purl.org/dc/elements/1.1/' xmlns:ns1='http://schemas.openxmlformats.org/package/2006/metadata/core-properties' " w:xpath="/ns1:coreProperties[1]/ns0:title[1]" w:storeItemID="{6C3C8BC8-F283-45AE-878A-BAB7291924A1}"/>
                                   <w:text/>
                                 </w:sdtPr>
+                                <w:sdtEndPr/>
                                 <w:sdtContent>
                                   <w:p>
                                     <w:pPr>
@@ -774,6 +784,7 @@
                                   <w:dataBinding w:prefixMappings="xmlns:ns0='http://purl.org/dc/elements/1.1/' xmlns:ns1='http://schemas.openxmlformats.org/package/2006/metadata/core-properties' " w:xpath="/ns1:coreProperties[1]/ns0:subject[1]" w:storeItemID="{6C3C8BC8-F283-45AE-878A-BAB7291924A1}"/>
                                   <w:text/>
                                 </w:sdtPr>
+                                <w:sdtEndPr/>
                                 <w:sdtContent>
                                   <w:p>
                                     <w:pPr>
@@ -859,6 +870,7 @@
                                   <w:dataBinding w:prefixMappings="xmlns:ns0='http://schemas.microsoft.com/office/2006/coverPageProps' " w:xpath="/ns0:CoverPageProperties[1]/ns0:Abstract[1]" w:storeItemID="{55AF091B-3C7A-41E3-B477-F2FDAA23CFDA}"/>
                                   <w:text/>
                                 </w:sdtPr>
+                                <w:sdtEndPr/>
                                 <w:sdtContent>
                                   <w:p>
                                     <w:pPr>
@@ -889,6 +901,7 @@
                                   <w:dataBinding w:prefixMappings="xmlns:ns0='http://purl.org/dc/elements/1.1/' xmlns:ns1='http://schemas.openxmlformats.org/package/2006/metadata/core-properties' " w:xpath="/ns1:coreProperties[1]/ns0:creator[1]" w:storeItemID="{6C3C8BC8-F283-45AE-878A-BAB7291924A1}"/>
                                   <w:text/>
                                 </w:sdtPr>
+                                <w:sdtEndPr/>
                                 <w:sdtContent>
                                   <w:p>
                                     <w:pPr>
@@ -909,6 +922,7 @@
                                       </w:rPr>
                                       <w:t xml:space="preserve">Remis à Mme </w:t>
                                     </w:r>
+                                    <w:proofErr w:type="spellStart"/>
                                     <w:r>
                                       <w:rPr>
                                         <w:color w:val="ED7D31" w:themeColor="accent2"/>
@@ -927,6 +941,7 @@
                                       </w:rPr>
                                       <w:t>-Ghrieb</w:t>
                                     </w:r>
+                                    <w:proofErr w:type="spellEnd"/>
                                   </w:p>
                                 </w:sdtContent>
                               </w:sdt>
@@ -993,6 +1008,7 @@
                                     <w:lang w:val="fr-CA"/>
                                   </w:rPr>
                                 </w:pPr>
+                                <w:proofErr w:type="gramStart"/>
                                 <w:r>
                                   <w:rPr>
                                     <w:lang w:val="fr-CA"/>
@@ -1005,6 +1021,7 @@
                                   </w:rPr>
                                   <w:t>  :</w:t>
                                 </w:r>
+                                <w:proofErr w:type="gramEnd"/>
                                 <w:r>
                                   <w:rPr>
                                     <w:lang w:val="fr-CA"/>
@@ -1157,7 +1174,7 @@
             </w:rPr>
             <w:fldChar w:fldCharType="separate"/>
           </w:r>
-          <w:hyperlink w:anchor="_Toc135047539" w:history="1">
+          <w:hyperlink w:anchor="_Toc135667975" w:history="1">
             <w:r>
               <w:rPr>
                 <w:rStyle w:val="Hyperlien"/>
@@ -1184,7 +1201,7 @@
                 <w:noProof/>
                 <w:webHidden/>
               </w:rPr>
-              <w:instrText xml:space="preserve"> PAGEREF _Toc135047539 \h </w:instrText>
+              <w:instrText xml:space="preserve"> PAGEREF _Toc135667975 \h </w:instrText>
             </w:r>
             <w:r>
               <w:rPr>
@@ -1230,7 +1247,7 @@
               <w:lang w:val="en-CA" w:eastAsia="en-CA"/>
             </w:rPr>
           </w:pPr>
-          <w:hyperlink w:anchor="_Toc135047540" w:history="1">
+          <w:hyperlink w:anchor="_Toc135667976" w:history="1">
             <w:r>
               <w:rPr>
                 <w:rStyle w:val="Hyperlien"/>
@@ -1257,7 +1274,7 @@
                 <w:noProof/>
                 <w:webHidden/>
               </w:rPr>
-              <w:instrText xml:space="preserve"> PAGEREF _Toc135047540 \h </w:instrText>
+              <w:instrText xml:space="preserve"> PAGEREF _Toc135667976 \h </w:instrText>
             </w:r>
             <w:r>
               <w:rPr>
@@ -1303,7 +1320,7 @@
               <w:lang w:val="en-CA" w:eastAsia="en-CA"/>
             </w:rPr>
           </w:pPr>
-          <w:hyperlink w:anchor="_Toc135047541" w:history="1">
+          <w:hyperlink w:anchor="_Toc135667977" w:history="1">
             <w:r>
               <w:rPr>
                 <w:rStyle w:val="Hyperlien"/>
@@ -1330,7 +1347,7 @@
                 <w:noProof/>
                 <w:webHidden/>
               </w:rPr>
-              <w:instrText xml:space="preserve"> PAGEREF _Toc135047541 \h </w:instrText>
+              <w:instrText xml:space="preserve"> PAGEREF _Toc135667977 \h </w:instrText>
             </w:r>
             <w:r>
               <w:rPr>
@@ -1376,7 +1393,7 @@
               <w:lang w:val="en-CA" w:eastAsia="en-CA"/>
             </w:rPr>
           </w:pPr>
-          <w:hyperlink w:anchor="_Toc135047542" w:history="1">
+          <w:hyperlink w:anchor="_Toc135667978" w:history="1">
             <w:r>
               <w:rPr>
                 <w:rStyle w:val="Hyperlien"/>
@@ -1403,7 +1420,7 @@
                 <w:noProof/>
                 <w:webHidden/>
               </w:rPr>
-              <w:instrText xml:space="preserve"> PAGEREF _Toc135047542 \h </w:instrText>
+              <w:instrText xml:space="preserve"> PAGEREF _Toc135667978 \h </w:instrText>
             </w:r>
             <w:r>
               <w:rPr>
@@ -1449,7 +1466,7 @@
               <w:lang w:val="en-CA" w:eastAsia="en-CA"/>
             </w:rPr>
           </w:pPr>
-          <w:hyperlink w:anchor="_Toc135047543" w:history="1">
+          <w:hyperlink w:anchor="_Toc135667979" w:history="1">
             <w:r>
               <w:rPr>
                 <w:rStyle w:val="Hyperlien"/>
@@ -1476,7 +1493,7 @@
                 <w:noProof/>
                 <w:webHidden/>
               </w:rPr>
-              <w:instrText xml:space="preserve"> PAGEREF _Toc135047543 \h </w:instrText>
+              <w:instrText xml:space="preserve"> PAGEREF _Toc135667979 \h </w:instrText>
             </w:r>
             <w:r>
               <w:rPr>
@@ -1522,7 +1539,7 @@
               <w:lang w:val="en-CA" w:eastAsia="en-CA"/>
             </w:rPr>
           </w:pPr>
-          <w:hyperlink w:anchor="_Toc135047544" w:history="1">
+          <w:hyperlink w:anchor="_Toc135667980" w:history="1">
             <w:r>
               <w:rPr>
                 <w:rStyle w:val="Hyperlien"/>
@@ -1549,7 +1566,7 @@
                 <w:noProof/>
                 <w:webHidden/>
               </w:rPr>
-              <w:instrText xml:space="preserve"> PAGEREF _Toc135047544 \h </w:instrText>
+              <w:instrText xml:space="preserve"> PAGEREF _Toc135667980 \h </w:instrText>
             </w:r>
             <w:r>
               <w:rPr>
@@ -1596,7 +1613,7 @@
               <w:lang w:val="en-CA" w:eastAsia="en-CA"/>
             </w:rPr>
           </w:pPr>
-          <w:hyperlink w:anchor="_Toc135047545" w:history="1">
+          <w:hyperlink w:anchor="_Toc135667981" w:history="1">
             <w:r>
               <w:rPr>
                 <w:rStyle w:val="Hyperlien"/>
@@ -1623,7 +1640,7 @@
                 <w:noProof/>
                 <w:webHidden/>
               </w:rPr>
-              <w:instrText xml:space="preserve"> PAGEREF _Toc135047545 \h </w:instrText>
+              <w:instrText xml:space="preserve"> PAGEREF _Toc135667981 \h </w:instrText>
             </w:r>
             <w:r>
               <w:rPr>
@@ -1670,7 +1687,7 @@
               <w:lang w:val="en-CA" w:eastAsia="en-CA"/>
             </w:rPr>
           </w:pPr>
-          <w:hyperlink w:anchor="_Toc135047546" w:history="1">
+          <w:hyperlink w:anchor="_Toc135667982" w:history="1">
             <w:r>
               <w:rPr>
                 <w:rStyle w:val="Hyperlien"/>
@@ -1697,7 +1714,7 @@
                 <w:noProof/>
                 <w:webHidden/>
               </w:rPr>
-              <w:instrText xml:space="preserve"> PAGEREF _Toc135047546 \h </w:instrText>
+              <w:instrText xml:space="preserve"> PAGEREF _Toc135667982 \h </w:instrText>
             </w:r>
             <w:r>
               <w:rPr>
@@ -1744,7 +1761,7 @@
               <w:lang w:val="en-CA" w:eastAsia="en-CA"/>
             </w:rPr>
           </w:pPr>
-          <w:hyperlink w:anchor="_Toc135047547" w:history="1">
+          <w:hyperlink w:anchor="_Toc135667983" w:history="1">
             <w:r>
               <w:rPr>
                 <w:rStyle w:val="Hyperlien"/>
@@ -1771,7 +1788,7 @@
                 <w:noProof/>
                 <w:webHidden/>
               </w:rPr>
-              <w:instrText xml:space="preserve"> PAGEREF _Toc135047547 \h </w:instrText>
+              <w:instrText xml:space="preserve"> PAGEREF _Toc135667983 \h </w:instrText>
             </w:r>
             <w:r>
               <w:rPr>
@@ -1818,7 +1835,7 @@
               <w:lang w:val="en-CA" w:eastAsia="en-CA"/>
             </w:rPr>
           </w:pPr>
-          <w:hyperlink w:anchor="_Toc135047548" w:history="1">
+          <w:hyperlink w:anchor="_Toc135667984" w:history="1">
             <w:r>
               <w:rPr>
                 <w:rStyle w:val="Hyperlien"/>
@@ -1845,7 +1862,7 @@
                 <w:noProof/>
                 <w:webHidden/>
               </w:rPr>
-              <w:instrText xml:space="preserve"> PAGEREF _Toc135047548 \h </w:instrText>
+              <w:instrText xml:space="preserve"> PAGEREF _Toc135667984 \h </w:instrText>
             </w:r>
             <w:r>
               <w:rPr>
@@ -1891,7 +1908,7 @@
               <w:lang w:val="en-CA" w:eastAsia="en-CA"/>
             </w:rPr>
           </w:pPr>
-          <w:hyperlink w:anchor="_Toc135047549" w:history="1">
+          <w:hyperlink w:anchor="_Toc135667985" w:history="1">
             <w:r>
               <w:rPr>
                 <w:rStyle w:val="Hyperlien"/>
@@ -1919,7 +1936,7 @@
                 <w:noProof/>
                 <w:webHidden/>
               </w:rPr>
-              <w:instrText xml:space="preserve"> PAGEREF _Toc135047549 \h </w:instrText>
+              <w:instrText xml:space="preserve"> PAGEREF _Toc135667985 \h </w:instrText>
             </w:r>
             <w:r>
               <w:rPr>
@@ -1971,7 +1988,7 @@
       <w:pPr>
         <w:pStyle w:val="Titre1"/>
       </w:pPr>
-      <w:bookmarkStart w:id="0" w:name="_Toc135047539"/>
+      <w:bookmarkStart w:id="0" w:name="_Toc135667975"/>
       <w:r>
         <w:lastRenderedPageBreak/>
         <w:t>TP</w:t>
@@ -1992,7 +2009,7 @@
       <w:pPr>
         <w:pStyle w:val="Titre2"/>
       </w:pPr>
-      <w:bookmarkStart w:id="1" w:name="_Toc135047540"/>
+      <w:bookmarkStart w:id="1" w:name="_Toc135667976"/>
       <w:r>
         <w:t>Nature du projet</w:t>
       </w:r>
@@ -2125,12 +2142,14 @@
       <w:r>
         <w:t xml:space="preserve">grandement les compagnies qui vendent des jeux physiques tels que </w:t>
       </w:r>
+      <w:proofErr w:type="spellStart"/>
       <w:r>
         <w:t>G</w:t>
       </w:r>
       <w:r>
         <w:t>amestop</w:t>
       </w:r>
+      <w:proofErr w:type="spellEnd"/>
       <w:r>
         <w:t xml:space="preserve"> </w:t>
       </w:r>
@@ -2329,7 +2348,7 @@
       <w:pPr>
         <w:pStyle w:val="Titre2"/>
       </w:pPr>
-      <w:bookmarkStart w:id="2" w:name="_Toc135047541"/>
+      <w:bookmarkStart w:id="2" w:name="_Toc135667977"/>
       <w:r>
         <w:t>Modèle de données logique</w:t>
       </w:r>
@@ -2390,7 +2409,7 @@
       <w:pPr>
         <w:pStyle w:val="Titre2"/>
       </w:pPr>
-      <w:bookmarkStart w:id="3" w:name="_Toc135047542"/>
+      <w:bookmarkStart w:id="3" w:name="_Toc135667978"/>
       <w:r>
         <w:lastRenderedPageBreak/>
         <w:t>Mod</w:t>
@@ -2450,7 +2469,7 @@
       <w:pPr>
         <w:pStyle w:val="Titre2"/>
       </w:pPr>
-      <w:bookmarkStart w:id="4" w:name="_Toc135047543"/>
+      <w:bookmarkStart w:id="4" w:name="_Toc135667979"/>
       <w:r>
         <w:t>Clé de lecture du modèle de données</w:t>
       </w:r>
@@ -2476,7 +2495,7 @@
       <w:pPr>
         <w:pStyle w:val="Titre2"/>
       </w:pPr>
-      <w:bookmarkStart w:id="5" w:name="_Toc135047544"/>
+      <w:bookmarkStart w:id="5" w:name="_Toc135667980"/>
       <w:r>
         <w:t>Croquis d’écrans</w:t>
       </w:r>
@@ -2490,7 +2509,7 @@
           <w:lang w:val="en-CA"/>
         </w:rPr>
       </w:pPr>
-      <w:bookmarkStart w:id="6" w:name="_Toc135047545"/>
+      <w:bookmarkStart w:id="6" w:name="_Toc135667981"/>
       <w:r>
         <w:t>A</w:t>
       </w:r>
@@ -2576,7 +2595,17 @@
         <w:t xml:space="preserve">des liens vers les 3 autres pages. </w:t>
       </w:r>
       <w:r>
-        <w:t xml:space="preserve">Si on clique sur le logo on retourne a la page </w:t>
+        <w:t xml:space="preserve">Si on clique sur le logo on retourne </w:t>
+      </w:r>
+      <w:proofErr w:type="spellStart"/>
+      <w:proofErr w:type="gramStart"/>
+      <w:r>
+        <w:t>a</w:t>
+      </w:r>
+      <w:proofErr w:type="spellEnd"/>
+      <w:proofErr w:type="gramEnd"/>
+      <w:r>
+        <w:t xml:space="preserve"> la page </w:t>
       </w:r>
       <w:r>
         <w:t>d’accueil</w:t>
@@ -2594,7 +2623,7 @@
       <w:pPr>
         <w:pStyle w:val="Titre3"/>
       </w:pPr>
-      <w:bookmarkStart w:id="7" w:name="_Toc135047546"/>
+      <w:bookmarkStart w:id="7" w:name="_Toc135667982"/>
       <w:r>
         <w:lastRenderedPageBreak/>
         <w:t xml:space="preserve">La </w:t>
@@ -2721,7 +2750,7 @@
       <w:pPr>
         <w:pStyle w:val="Titre3"/>
       </w:pPr>
-      <w:bookmarkStart w:id="8" w:name="_Toc135047547"/>
+      <w:bookmarkStart w:id="8" w:name="_Toc135667983"/>
       <w:r>
         <w:t xml:space="preserve">La page des </w:t>
       </w:r>
@@ -2801,7 +2830,7 @@
       <w:pPr>
         <w:pStyle w:val="Titre3"/>
       </w:pPr>
-      <w:bookmarkStart w:id="9" w:name="_Toc135047548"/>
+      <w:bookmarkStart w:id="9" w:name="_Toc135667984"/>
       <w:r>
         <w:lastRenderedPageBreak/>
         <w:t>La page des autres marchandises et leurs informations :</w:t>
@@ -2882,12 +2911,20 @@
           <w:lang w:val="en-CA"/>
         </w:rPr>
       </w:pPr>
-      <w:bookmarkStart w:id="10" w:name="_Toc135047549"/>
+      <w:bookmarkStart w:id="10" w:name="_Toc135667985"/>
+      <w:proofErr w:type="spellStart"/>
       <w:r>
         <w:rPr>
           <w:lang w:val="en-CA"/>
         </w:rPr>
-        <w:t>Références:</w:t>
+        <w:t>Références</w:t>
+      </w:r>
+      <w:proofErr w:type="spellEnd"/>
+      <w:r>
+        <w:rPr>
+          <w:lang w:val="en-CA"/>
+        </w:rPr>
+        <w:t>:</w:t>
       </w:r>
       <w:bookmarkEnd w:id="10"/>
     </w:p>
@@ -2966,6 +3003,11 @@
         <w:docPartUnique/>
       </w:docPartObj>
     </w:sdtPr>
+    <w:sdtEndPr>
+      <w:rPr>
+        <w:rStyle w:val="Numrodepage"/>
+      </w:rPr>
+    </w:sdtEndPr>
     <w:sdtContent>
       <w:p>
         <w:pPr>
@@ -3031,6 +3073,11 @@
         <w:docPartUnique/>
       </w:docPartObj>
     </w:sdtPr>
+    <w:sdtEndPr>
+      <w:rPr>
+        <w:rStyle w:val="Numrodepage"/>
+      </w:rPr>
+    </w:sdtEndPr>
     <w:sdtContent>
       <w:p>
         <w:pPr>

</xml_diff>